<commit_message>
end of day 4
</commit_message>
<xml_diff>
--- a/W3SchoolsSchema.docx
+++ b/W3SchoolsSchema.docx
@@ -511,7 +511,6 @@
     </w:tbl>
     <w:p/>
     <w:p>
-      <w:bookmarkStart w:id="0" w:name="_GoBack"/>
       <w:r>
         <w:rPr>
           <w:noProof/>
@@ -571,7 +570,7 @@
           </mc:Choice>
           <mc:Fallback>
             <w:pict>
-              <v:shapetype w14:anchorId="4703F261" id="_x0000_t32" coordsize="21600,21600" o:spt="32" o:oned="t" path="m,l21600,21600e" filled="f">
+              <v:shapetype w14:anchorId="23E0206B" id="_x0000_t32" coordsize="21600,21600" o:spt="32" o:oned="t" path="m,l21600,21600e" filled="f">
                 <v:path arrowok="t" fillok="f" o:connecttype="none"/>
                 <o:lock v:ext="edit" shapetype="t"/>
               </v:shapetype>
@@ -582,7 +581,6 @@
           </mc:Fallback>
         </mc:AlternateContent>
       </w:r>
-      <w:bookmarkEnd w:id="0"/>
       <w:r>
         <w:rPr>
           <w:noProof/>
@@ -638,11 +636,9 @@
                             <w:pPr>
                               <w:jc w:val="center"/>
                             </w:pPr>
-                            <w:proofErr w:type="spellStart"/>
                             <w:r>
-                              <w:t>Shippoers</w:t>
+                              <w:t>Shippers</w:t>
                             </w:r>
-                            <w:proofErr w:type="spellEnd"/>
                           </w:p>
                           <w:p>
                             <w:pPr>
@@ -672,11 +668,9 @@
                       <w:pPr>
                         <w:jc w:val="center"/>
                       </w:pPr>
-                      <w:proofErr w:type="spellStart"/>
                       <w:r>
-                        <w:t>Shippoers</w:t>
+                        <w:t>Shippers</w:t>
                       </w:r>
-                      <w:proofErr w:type="spellEnd"/>
                     </w:p>
                     <w:p>
                       <w:pPr>
@@ -749,7 +743,7 @@
           </mc:Choice>
           <mc:Fallback>
             <w:pict>
-              <v:shape w14:anchorId="2EDE1CAD" id="Straight Arrow Connector 14" o:spid="_x0000_s1026" type="#_x0000_t32" style="position:absolute;margin-left:326.3pt;margin-top:179.75pt;width:52.85pt;height:28.4pt;z-index:251671552;visibility:visible;mso-wrap-style:square;mso-wrap-distance-left:9pt;mso-wrap-distance-top:0;mso-wrap-distance-right:9pt;mso-wrap-distance-bottom:0;mso-position-horizontal:absolute;mso-position-horizontal-relative:text;mso-position-vertical:absolute;mso-position-vertical-relative:text" o:gfxdata="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" strokecolor="#4472c4 [3204]" strokeweight=".5pt">
+              <v:shape w14:anchorId="0FE6DCE9" id="Straight Arrow Connector 14" o:spid="_x0000_s1026" type="#_x0000_t32" style="position:absolute;margin-left:326.3pt;margin-top:179.75pt;width:52.85pt;height:28.4pt;z-index:251671552;visibility:visible;mso-wrap-style:square;mso-wrap-distance-left:9pt;mso-wrap-distance-top:0;mso-wrap-distance-right:9pt;mso-wrap-distance-bottom:0;mso-position-horizontal:absolute;mso-position-horizontal-relative:text;mso-position-vertical:absolute;mso-position-vertical-relative:text" o:gfxdata="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" strokecolor="#4472c4 [3204]" strokeweight=".5pt">
                 <v:stroke endarrow="block" joinstyle="miter"/>
               </v:shape>
             </w:pict>
@@ -908,7 +902,7 @@
           </mc:Choice>
           <mc:Fallback>
             <w:pict>
-              <v:shape w14:anchorId="57EF3188" id="Straight Arrow Connector 12" o:spid="_x0000_s1026" type="#_x0000_t32" style="position:absolute;margin-left:326.3pt;margin-top:133.8pt;width:23pt;height:17.65pt;flip:y;z-index:251669504;visibility:visible;mso-wrap-style:square;mso-wrap-distance-left:9pt;mso-wrap-distance-top:0;mso-wrap-distance-right:9pt;mso-wrap-distance-bottom:0;mso-position-horizontal:absolute;mso-position-horizontal-relative:text;mso-position-vertical:absolute;mso-position-vertical-relative:text" o:gfxdata="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" strokecolor="#4472c4 [3204]" strokeweight=".5pt">
+              <v:shape w14:anchorId="17CA4D61" id="Straight Arrow Connector 12" o:spid="_x0000_s1026" type="#_x0000_t32" style="position:absolute;margin-left:326.3pt;margin-top:133.8pt;width:23pt;height:17.65pt;flip:y;z-index:251669504;visibility:visible;mso-wrap-style:square;mso-wrap-distance-left:9pt;mso-wrap-distance-top:0;mso-wrap-distance-right:9pt;mso-wrap-distance-bottom:0;mso-position-horizontal:absolute;mso-position-horizontal-relative:text;mso-position-vertical:absolute;mso-position-vertical-relative:text" o:gfxdata="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" strokecolor="#4472c4 [3204]" strokeweight=".5pt">
                 <v:stroke endarrow="block" joinstyle="miter"/>
               </v:shape>
             </w:pict>
@@ -1067,7 +1061,7 @@
           </mc:Choice>
           <mc:Fallback>
             <w:pict>
-              <v:shape w14:anchorId="6C9F76ED" id="Straight Arrow Connector 10" o:spid="_x0000_s1026" type="#_x0000_t32" style="position:absolute;margin-left:215.25pt;margin-top:163.7pt;width:43.65pt;height:0;z-index:251667456;visibility:visible;mso-wrap-style:square;mso-wrap-distance-left:9pt;mso-wrap-distance-top:0;mso-wrap-distance-right:9pt;mso-wrap-distance-bottom:0;mso-position-horizontal:absolute;mso-position-horizontal-relative:text;mso-position-vertical:absolute;mso-position-vertical-relative:text" o:gfxdata="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" strokecolor="#4472c4 [3204]" strokeweight=".5pt">
+              <v:shape w14:anchorId="793A89C8" id="Straight Arrow Connector 10" o:spid="_x0000_s1026" type="#_x0000_t32" style="position:absolute;margin-left:215.25pt;margin-top:163.7pt;width:43.65pt;height:0;z-index:251667456;visibility:visible;mso-wrap-style:square;mso-wrap-distance-left:9pt;mso-wrap-distance-top:0;mso-wrap-distance-right:9pt;mso-wrap-distance-bottom:0;mso-position-horizontal:absolute;mso-position-horizontal-relative:text;mso-position-vertical:absolute;mso-position-vertical-relative:text" o:gfxdata="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" strokecolor="#4472c4 [3204]" strokeweight=".5pt">
                 <v:stroke endarrow="block" joinstyle="miter"/>
               </v:shape>
             </w:pict>
@@ -1226,7 +1220,7 @@
           </mc:Choice>
           <mc:Fallback>
             <w:pict>
-              <v:shape w14:anchorId="1B42C88C" id="Straight Arrow Connector 8" o:spid="_x0000_s1026" type="#_x0000_t32" style="position:absolute;margin-left:147.05pt;margin-top:118.5pt;width:4.6pt;height:33pt;flip:x y;z-index:251665408;visibility:visible;mso-wrap-style:square;mso-wrap-distance-left:9pt;mso-wrap-distance-top:0;mso-wrap-distance-right:9pt;mso-wrap-distance-bottom:0;mso-position-horizontal:absolute;mso-position-horizontal-relative:text;mso-position-vertical:absolute;mso-position-vertical-relative:text" o:gfxdata="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" strokecolor="#4472c4 [3204]" strokeweight=".5pt">
+              <v:shape w14:anchorId="4D12C2D3" id="Straight Arrow Connector 8" o:spid="_x0000_s1026" type="#_x0000_t32" style="position:absolute;margin-left:147.05pt;margin-top:118.5pt;width:4.6pt;height:33pt;flip:x y;z-index:251665408;visibility:visible;mso-wrap-style:square;mso-wrap-distance-left:9pt;mso-wrap-distance-top:0;mso-wrap-distance-right:9pt;mso-wrap-distance-bottom:0;mso-position-horizontal:absolute;mso-position-horizontal-relative:text;mso-position-vertical:absolute;mso-position-vertical-relative:text" o:gfxdata="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" strokecolor="#4472c4 [3204]" strokeweight=".5pt">
                 <v:stroke endarrow="block" joinstyle="miter"/>
               </v:shape>
             </w:pict>
@@ -1392,7 +1386,7 @@
           </mc:Choice>
           <mc:Fallback>
             <w:pict>
-              <v:shape w14:anchorId="623FFE43" id="Straight Arrow Connector 5" o:spid="_x0000_s1026" type="#_x0000_t32" style="position:absolute;margin-left:180pt;margin-top:53.4pt;width:41.35pt;height:39.05pt;flip:y;z-index:251663360;visibility:visible;mso-wrap-style:square;mso-wrap-distance-left:9pt;mso-wrap-distance-top:0;mso-wrap-distance-right:9pt;mso-wrap-distance-bottom:0;mso-position-horizontal:absolute;mso-position-horizontal-relative:text;mso-position-vertical:absolute;mso-position-vertical-relative:text" o:gfxdata="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" strokecolor="#4472c4 [3204]" strokeweight=".5pt">
+              <v:shape w14:anchorId="2A6E279C" id="Straight Arrow Connector 5" o:spid="_x0000_s1026" type="#_x0000_t32" style="position:absolute;margin-left:180pt;margin-top:53.4pt;width:41.35pt;height:39.05pt;flip:y;z-index:251663360;visibility:visible;mso-wrap-style:square;mso-wrap-distance-left:9pt;mso-wrap-distance-top:0;mso-wrap-distance-right:9pt;mso-wrap-distance-bottom:0;mso-position-horizontal:absolute;mso-position-horizontal-relative:text;mso-position-vertical:absolute;mso-position-vertical-relative:text" o:gfxdata="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" strokecolor="#4472c4 [3204]" strokeweight=".5pt">
                 <v:stroke endarrow="block" joinstyle="miter"/>
               </v:shape>
             </w:pict>
@@ -1458,7 +1452,7 @@
           </mc:Choice>
           <mc:Fallback>
             <w:pict>
-              <v:shape w14:anchorId="5BC6F0D5" id="Straight Arrow Connector 4" o:spid="_x0000_s1026" type="#_x0000_t32" style="position:absolute;margin-left:84.25pt;margin-top:53.4pt;width:49.8pt;height:39.1pt;flip:x y;z-index:251662336;visibility:visible;mso-wrap-style:square;mso-wrap-distance-left:9pt;mso-wrap-distance-top:0;mso-wrap-distance-right:9pt;mso-wrap-distance-bottom:0;mso-position-horizontal:absolute;mso-position-horizontal-relative:text;mso-position-vertical:absolute;mso-position-vertical-relative:text" o:gfxdata="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" strokecolor="#4472c4 [3204]" strokeweight=".5pt">
+              <v:shape w14:anchorId="66E6E675" id="Straight Arrow Connector 4" o:spid="_x0000_s1026" type="#_x0000_t32" style="position:absolute;margin-left:84.25pt;margin-top:53.4pt;width:49.8pt;height:39.1pt;flip:x y;z-index:251662336;visibility:visible;mso-wrap-style:square;mso-wrap-distance-left:9pt;mso-wrap-distance-top:0;mso-wrap-distance-right:9pt;mso-wrap-distance-bottom:0;mso-position-horizontal:absolute;mso-position-horizontal-relative:text;mso-position-vertical:absolute;mso-position-vertical-relative:text" o:gfxdata="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" strokecolor="#4472c4 [3204]" strokeweight=".5pt">
                 <v:stroke endarrow="block" joinstyle="miter"/>
               </v:shape>
             </w:pict>
@@ -1707,7 +1701,12 @@
                               <w:jc w:val="center"/>
                             </w:pPr>
                             <w:r>
-                              <w:t>Customers</w:t>
+                              <w:t>Custo</w:t>
+                            </w:r>
+                            <w:bookmarkStart w:id="0" w:name="_GoBack"/>
+                            <w:bookmarkEnd w:id="0"/>
+                            <w:r>
+                              <w:t>mers</w:t>
                             </w:r>
                           </w:p>
                         </w:txbxContent>
@@ -1734,7 +1733,12 @@
                         <w:jc w:val="center"/>
                       </w:pPr>
                       <w:r>
-                        <w:t>Customers</w:t>
+                        <w:t>Custo</w:t>
+                      </w:r>
+                      <w:bookmarkStart w:id="1" w:name="_GoBack"/>
+                      <w:bookmarkEnd w:id="1"/>
+                      <w:r>
+                        <w:t>mers</w:t>
                       </w:r>
                     </w:p>
                   </w:txbxContent>

</xml_diff>